<commit_message>
Modified the names of the files
</commit_message>
<xml_diff>
--- a/Notes/Cascading Style Sheets.docx
+++ b/Notes/Cascading Style Sheets.docx
@@ -47,32 +47,16 @@
     <w:p>
       <w:pPr>
         <w:pStyle w:val="HTMLPreformatted"/>
-        <w:ind w:left="720"/>
-        <w:rPr>
-          <w:rStyle w:val="hljs-attribute"/>
-          <w:sz w:val="16"/>
-          <w:szCs w:val="16"/>
-        </w:rPr>
-      </w:pPr>
-      <w:r>
-        <w:rPr>
-          <w:rStyle w:val="hljs-attribute"/>
-        </w:rPr>
-        <w:t xml:space="preserve">&lt;h1 style="color: blue;"&gt;Style Me in </w:t>
-      </w:r>
-      <w:proofErr w:type="gramStart"/>
-      <w:r>
-        <w:rPr>
-          <w:rStyle w:val="hljs-attribute"/>
-        </w:rPr>
-        <w:t>Blue!&lt;</w:t>
-      </w:r>
-      <w:proofErr w:type="gramEnd"/>
-      <w:r>
-        <w:rPr>
-          <w:rStyle w:val="hljs-attribute"/>
-        </w:rPr>
-        <w:t>/h1&gt;</w:t>
+        <w:shd w:val="clear" w:color="auto" w:fill="E2EFD9" w:themeFill="accent6" w:themeFillTint="33"/>
+        <w:rPr>
+          <w:rStyle w:val="hljs-keyword"/>
+        </w:rPr>
+      </w:pPr>
+      <w:r>
+        <w:rPr>
+          <w:rStyle w:val="hljs-keyword"/>
+        </w:rPr>
+        <w:t>&lt;h1 style="color: blue;"&gt;Style Me in Blue!&lt;/h1&gt;</w:t>
       </w:r>
     </w:p>
     <w:p>
@@ -114,95 +98,59 @@
     <w:p>
       <w:pPr>
         <w:pStyle w:val="HTMLPreformatted"/>
-        <w:ind w:left="720"/>
-        <w:rPr>
-          <w:rStyle w:val="css"/>
-        </w:rPr>
-      </w:pPr>
-      <w:r>
-        <w:rPr>
-          <w:rStyle w:val="hljs-tag"/>
-        </w:rPr>
-        <w:t>&lt;</w:t>
-      </w:r>
-      <w:r>
-        <w:rPr>
-          <w:rStyle w:val="hljs-name"/>
-        </w:rPr>
-        <w:t>style</w:t>
-      </w:r>
-      <w:r>
-        <w:rPr>
-          <w:rStyle w:val="hljs-tag"/>
-        </w:rPr>
-        <w:t>&gt;</w:t>
+        <w:shd w:val="clear" w:color="auto" w:fill="E2EFD9" w:themeFill="accent6" w:themeFillTint="33"/>
+        <w:rPr>
+          <w:rStyle w:val="hljs-keyword"/>
+        </w:rPr>
+      </w:pPr>
+      <w:r>
+        <w:rPr>
+          <w:rStyle w:val="hljs-keyword"/>
+        </w:rPr>
+        <w:t>&lt;style&gt;</w:t>
       </w:r>
     </w:p>
     <w:p>
       <w:pPr>
         <w:pStyle w:val="HTMLPreformatted"/>
-        <w:ind w:left="720"/>
-        <w:rPr>
-          <w:rStyle w:val="css"/>
-        </w:rPr>
-      </w:pPr>
-      <w:r>
-        <w:rPr>
-          <w:rStyle w:val="css"/>
-        </w:rPr>
-        <w:t xml:space="preserve">  </w:t>
-      </w:r>
-      <w:r>
-        <w:rPr>
-          <w:rStyle w:val="hljs-selector-tag"/>
-        </w:rPr>
-        <w:t>h1</w:t>
-      </w:r>
-      <w:r>
-        <w:rPr>
-          <w:rStyle w:val="css"/>
-        </w:rPr>
-        <w:t xml:space="preserve"> {</w:t>
+        <w:shd w:val="clear" w:color="auto" w:fill="E2EFD9" w:themeFill="accent6" w:themeFillTint="33"/>
+        <w:rPr>
+          <w:rStyle w:val="hljs-keyword"/>
+        </w:rPr>
+      </w:pPr>
+      <w:r>
+        <w:rPr>
+          <w:rStyle w:val="hljs-keyword"/>
+        </w:rPr>
+        <w:t xml:space="preserve">  h1 {</w:t>
       </w:r>
     </w:p>
     <w:p>
       <w:pPr>
         <w:pStyle w:val="HTMLPreformatted"/>
-        <w:ind w:left="720"/>
-        <w:rPr>
-          <w:rStyle w:val="css"/>
-        </w:rPr>
-      </w:pPr>
-      <w:r>
-        <w:rPr>
-          <w:rStyle w:val="css"/>
-        </w:rPr>
-        <w:t xml:space="preserve">    </w:t>
-      </w:r>
-      <w:r>
-        <w:rPr>
-          <w:rStyle w:val="hljs-attribute"/>
-        </w:rPr>
-        <w:t>color</w:t>
-      </w:r>
-      <w:r>
-        <w:rPr>
-          <w:rStyle w:val="css"/>
-        </w:rPr>
-        <w:t>: red;</w:t>
+        <w:shd w:val="clear" w:color="auto" w:fill="E2EFD9" w:themeFill="accent6" w:themeFillTint="33"/>
+        <w:rPr>
+          <w:rStyle w:val="hljs-keyword"/>
+        </w:rPr>
+      </w:pPr>
+      <w:r>
+        <w:rPr>
+          <w:rStyle w:val="hljs-keyword"/>
+        </w:rPr>
+        <w:t xml:space="preserve">    color: red;</w:t>
       </w:r>
     </w:p>
     <w:p>
       <w:pPr>
         <w:pStyle w:val="HTMLPreformatted"/>
-        <w:ind w:left="720"/>
-        <w:rPr>
-          <w:rStyle w:val="css"/>
-        </w:rPr>
-      </w:pPr>
-      <w:r>
-        <w:rPr>
-          <w:rStyle w:val="css"/>
+        <w:shd w:val="clear" w:color="auto" w:fill="E2EFD9" w:themeFill="accent6" w:themeFillTint="33"/>
+        <w:rPr>
+          <w:rStyle w:val="hljs-keyword"/>
+        </w:rPr>
+      </w:pPr>
+      <w:r>
+        <w:rPr>
+          <w:rStyle w:val="hljs-keyword"/>
         </w:rPr>
         <w:t xml:space="preserve">  }</w:t>
       </w:r>
@@ -210,28 +158,16 @@
     <w:p>
       <w:pPr>
         <w:pStyle w:val="HTMLPreformatted"/>
-        <w:ind w:left="720"/>
-        <w:rPr>
-          <w:rStyle w:val="HTMLCode"/>
-        </w:rPr>
-      </w:pPr>
-      <w:r>
-        <w:rPr>
-          <w:rStyle w:val="hljs-tag"/>
-        </w:rPr>
-        <w:t>&lt;/</w:t>
-      </w:r>
-      <w:r>
-        <w:rPr>
-          <w:rStyle w:val="hljs-name"/>
-        </w:rPr>
-        <w:t>style</w:t>
-      </w:r>
-      <w:r>
-        <w:rPr>
-          <w:rStyle w:val="hljs-tag"/>
-        </w:rPr>
-        <w:t>&gt;</w:t>
+        <w:shd w:val="clear" w:color="auto" w:fill="E2EFD9" w:themeFill="accent6" w:themeFillTint="33"/>
+        <w:rPr>
+          <w:rStyle w:val="hljs-keyword"/>
+        </w:rPr>
+      </w:pPr>
+      <w:r>
+        <w:rPr>
+          <w:rStyle w:val="hljs-keyword"/>
+        </w:rPr>
+        <w:t>&lt;/style&gt;</w:t>
       </w:r>
     </w:p>
     <w:p>
@@ -258,92 +194,28 @@
     <w:p>
       <w:pPr>
         <w:pStyle w:val="HTMLPreformatted"/>
-        <w:ind w:left="720"/>
-        <w:rPr>
-          <w:rStyle w:val="HTMLCode"/>
-        </w:rPr>
-      </w:pPr>
-      <w:r>
-        <w:rPr>
-          <w:rStyle w:val="hljs-tag"/>
-        </w:rPr>
-        <w:t>&lt;</w:t>
-      </w:r>
-      <w:r>
-        <w:rPr>
-          <w:rStyle w:val="hljs-name"/>
-        </w:rPr>
-        <w:t>link</w:t>
-      </w:r>
-      <w:r>
-        <w:rPr>
-          <w:rStyle w:val="hljs-tag"/>
-        </w:rPr>
-        <w:t xml:space="preserve"> </w:t>
-      </w:r>
-      <w:proofErr w:type="spellStart"/>
-      <w:r>
-        <w:rPr>
-          <w:rStyle w:val="hljs-attr"/>
-        </w:rPr>
-        <w:t>rel</w:t>
-      </w:r>
-      <w:proofErr w:type="spellEnd"/>
-      <w:r>
-        <w:rPr>
-          <w:rStyle w:val="hljs-tag"/>
-        </w:rPr>
-        <w:t>=</w:t>
-      </w:r>
-      <w:r>
-        <w:rPr>
-          <w:rStyle w:val="hljs-string"/>
-        </w:rPr>
-        <w:t>"style</w:t>
-      </w:r>
-      <w:r>
-        <w:rPr>
-          <w:rStyle w:val="hljs-string"/>
+        <w:shd w:val="clear" w:color="auto" w:fill="E2EFD9" w:themeFill="accent6" w:themeFillTint="33"/>
+        <w:rPr>
+          <w:rStyle w:val="hljs-keyword"/>
+        </w:rPr>
+      </w:pPr>
+      <w:r>
+        <w:rPr>
+          <w:rStyle w:val="hljs-keyword"/>
+        </w:rPr>
+        <w:t>&lt;link rel="style</w:t>
+      </w:r>
+      <w:r>
+        <w:rPr>
+          <w:rStyle w:val="hljs-keyword"/>
         </w:rPr>
         <w:t>s</w:t>
       </w:r>
       <w:r>
         <w:rPr>
-          <w:rStyle w:val="hljs-string"/>
-        </w:rPr>
-        <w:t>heet"</w:t>
-      </w:r>
-      <w:r>
-        <w:rPr>
-          <w:rStyle w:val="hljs-tag"/>
-        </w:rPr>
-        <w:t xml:space="preserve"> </w:t>
-      </w:r>
-      <w:proofErr w:type="spellStart"/>
-      <w:r>
-        <w:rPr>
-          <w:rStyle w:val="hljs-attr"/>
-        </w:rPr>
-        <w:t>href</w:t>
-      </w:r>
-      <w:proofErr w:type="spellEnd"/>
-      <w:r>
-        <w:rPr>
-          <w:rStyle w:val="hljs-tag"/>
-        </w:rPr>
-        <w:t>=</w:t>
-      </w:r>
-      <w:r>
-        <w:rPr>
-          <w:rStyle w:val="hljs-string"/>
-        </w:rPr>
-        <w:t>"./style.css"</w:t>
-      </w:r>
-      <w:r>
-        <w:rPr>
-          <w:rStyle w:val="hljs-tag"/>
-        </w:rPr>
-        <w:t xml:space="preserve"> /&gt;</w:t>
+          <w:rStyle w:val="hljs-keyword"/>
+        </w:rPr>
+        <w:t>heet" href="./style.css" /&gt;</w:t>
       </w:r>
     </w:p>
     <w:p>
@@ -358,71 +230,73 @@
     <w:p>
       <w:pPr>
         <w:pStyle w:val="HTMLPreformatted"/>
-        <w:ind w:left="720"/>
-        <w:rPr>
-          <w:rStyle w:val="HTMLCode"/>
-        </w:rPr>
-      </w:pPr>
-      <w:r>
-        <w:rPr>
-          <w:rStyle w:val="hljs-selector-tag"/>
-        </w:rPr>
-        <w:t>html</w:t>
-      </w:r>
-      <w:r>
-        <w:rPr>
-          <w:rStyle w:val="HTMLCode"/>
-        </w:rPr>
-        <w:t xml:space="preserve"> { </w:t>
+        <w:shd w:val="clear" w:color="auto" w:fill="E2EFD9" w:themeFill="accent6" w:themeFillTint="33"/>
+        <w:rPr>
+          <w:rStyle w:val="hljs-keyword"/>
+        </w:rPr>
+      </w:pPr>
+      <w:r>
+        <w:rPr>
+          <w:rStyle w:val="hljs-keyword"/>
+        </w:rPr>
+        <w:t xml:space="preserve">html { </w:t>
       </w:r>
     </w:p>
     <w:p>
       <w:pPr>
         <w:pStyle w:val="HTMLPreformatted"/>
-        <w:ind w:left="720"/>
-        <w:rPr>
-          <w:rStyle w:val="HTMLCode"/>
-        </w:rPr>
-      </w:pPr>
-      <w:r>
-        <w:rPr>
-          <w:rStyle w:val="HTMLCode"/>
-        </w:rPr>
-        <w:t xml:space="preserve">  </w:t>
-      </w:r>
-      <w:r>
-        <w:rPr>
-          <w:rStyle w:val="hljs-attribute"/>
-        </w:rPr>
-        <w:t>color</w:t>
-      </w:r>
-      <w:r>
-        <w:rPr>
-          <w:rStyle w:val="HTMLCode"/>
-        </w:rPr>
-        <w:t>: blue;</w:t>
+        <w:shd w:val="clear" w:color="auto" w:fill="E2EFD9" w:themeFill="accent6" w:themeFillTint="33"/>
+        <w:rPr>
+          <w:rStyle w:val="hljs-keyword"/>
+        </w:rPr>
+      </w:pPr>
+      <w:r>
+        <w:rPr>
+          <w:rStyle w:val="hljs-keyword"/>
+        </w:rPr>
+        <w:t xml:space="preserve">  color: blue;</w:t>
       </w:r>
     </w:p>
     <w:p>
       <w:pPr>
         <w:pStyle w:val="HTMLPreformatted"/>
-        <w:ind w:left="720"/>
-        <w:rPr>
-          <w:rStyle w:val="HTMLCode"/>
-        </w:rPr>
-      </w:pPr>
-      <w:r>
-        <w:rPr>
-          <w:rStyle w:val="HTMLCode"/>
+        <w:shd w:val="clear" w:color="auto" w:fill="E2EFD9" w:themeFill="accent6" w:themeFillTint="33"/>
+        <w:rPr>
+          <w:rStyle w:val="hljs-keyword"/>
+        </w:rPr>
+      </w:pPr>
+      <w:r>
+        <w:rPr>
+          <w:rStyle w:val="hljs-keyword"/>
         </w:rPr>
         <w:t>}</w:t>
       </w:r>
     </w:p>
     <w:p>
       <w:pPr>
-        <w:pStyle w:val="Heading2"/>
-      </w:pPr>
-      <w:r>
+        <w:pStyle w:val="NormalWeb"/>
+        <w:rPr>
+          <w:rStyle w:val="Strong"/>
+          <w:sz w:val="30"/>
+          <w:szCs w:val="30"/>
+        </w:rPr>
+      </w:pPr>
+    </w:p>
+    <w:p>
+      <w:pPr>
+        <w:pStyle w:val="NormalWeb"/>
+        <w:rPr>
+          <w:rStyle w:val="Strong"/>
+          <w:sz w:val="30"/>
+          <w:szCs w:val="30"/>
+        </w:rPr>
+      </w:pPr>
+      <w:r>
+        <w:rPr>
+          <w:rStyle w:val="Strong"/>
+          <w:sz w:val="30"/>
+          <w:szCs w:val="30"/>
+        </w:rPr>
         <w:t>CSS Selectors</w:t>
       </w:r>
     </w:p>
@@ -447,62 +321,44 @@
     <w:p>
       <w:pPr>
         <w:pStyle w:val="HTMLPreformatted"/>
-        <w:ind w:left="720"/>
-        <w:rPr>
-          <w:rStyle w:val="HTMLCode"/>
-        </w:rPr>
-      </w:pPr>
-      <w:r>
-        <w:rPr>
-          <w:rStyle w:val="hljs-selector-tag"/>
-        </w:rPr>
-        <w:t>p</w:t>
-      </w:r>
-      <w:r>
-        <w:rPr>
-          <w:rStyle w:val="HTMLCode"/>
-        </w:rPr>
-        <w:t xml:space="preserve"> {</w:t>
+        <w:shd w:val="clear" w:color="auto" w:fill="E2EFD9" w:themeFill="accent6" w:themeFillTint="33"/>
+        <w:rPr>
+          <w:rStyle w:val="hljs-keyword"/>
+        </w:rPr>
+      </w:pPr>
+      <w:r>
+        <w:rPr>
+          <w:rStyle w:val="hljs-keyword"/>
+        </w:rPr>
+        <w:t>p {</w:t>
       </w:r>
     </w:p>
     <w:p>
       <w:pPr>
         <w:pStyle w:val="HTMLPreformatted"/>
-        <w:ind w:left="720"/>
-        <w:rPr>
-          <w:rStyle w:val="HTMLCode"/>
-        </w:rPr>
-      </w:pPr>
-      <w:r>
-        <w:rPr>
-          <w:rStyle w:val="HTMLCode"/>
-        </w:rPr>
-        <w:t xml:space="preserve">  </w:t>
-      </w:r>
-      <w:r>
-        <w:rPr>
-          <w:rStyle w:val="hljs-attribute"/>
-        </w:rPr>
-        <w:t>color</w:t>
-      </w:r>
-      <w:r>
-        <w:rPr>
-          <w:rStyle w:val="HTMLCode"/>
-        </w:rPr>
-        <w:t>: blue;</w:t>
+        <w:shd w:val="clear" w:color="auto" w:fill="E2EFD9" w:themeFill="accent6" w:themeFillTint="33"/>
+        <w:rPr>
+          <w:rStyle w:val="hljs-keyword"/>
+        </w:rPr>
+      </w:pPr>
+      <w:r>
+        <w:rPr>
+          <w:rStyle w:val="hljs-keyword"/>
+        </w:rPr>
+        <w:t xml:space="preserve">  color: blue;</w:t>
       </w:r>
     </w:p>
     <w:p>
       <w:pPr>
         <w:pStyle w:val="HTMLPreformatted"/>
-        <w:ind w:left="720"/>
-        <w:rPr>
-          <w:rStyle w:val="HTMLCode"/>
-        </w:rPr>
-      </w:pPr>
-      <w:r>
-        <w:rPr>
-          <w:rStyle w:val="HTMLCode"/>
+        <w:shd w:val="clear" w:color="auto" w:fill="E2EFD9" w:themeFill="accent6" w:themeFillTint="33"/>
+        <w:rPr>
+          <w:rStyle w:val="hljs-keyword"/>
+        </w:rPr>
+      </w:pPr>
+      <w:r>
+        <w:rPr>
+          <w:rStyle w:val="hljs-keyword"/>
         </w:rPr>
         <w:t>}</w:t>
       </w:r>
@@ -528,30 +384,22 @@
     <w:p>
       <w:pPr>
         <w:pStyle w:val="HTMLPreformatted"/>
-        <w:ind w:left="720"/>
-        <w:rPr>
-          <w:rStyle w:val="HTMLCode"/>
-        </w:rPr>
-      </w:pPr>
-      <w:proofErr w:type="gramStart"/>
-      <w:r>
-        <w:rPr>
-          <w:rStyle w:val="hljs-selector-class"/>
-        </w:rPr>
-        <w:t>.highlight</w:t>
-      </w:r>
-      <w:proofErr w:type="gramEnd"/>
-      <w:r>
-        <w:rPr>
-          <w:rStyle w:val="HTMLCode"/>
-        </w:rPr>
-        <w:t xml:space="preserve"> {</w:t>
+        <w:shd w:val="clear" w:color="auto" w:fill="E2EFD9" w:themeFill="accent6" w:themeFillTint="33"/>
+        <w:rPr>
+          <w:rStyle w:val="hljs-keyword"/>
+        </w:rPr>
+      </w:pPr>
+      <w:r>
+        <w:rPr>
+          <w:rStyle w:val="hljs-keyword"/>
+        </w:rPr>
+        <w:t>.highlight {</w:t>
       </w:r>
     </w:p>
     <w:p>
       <w:pPr>
         <w:pStyle w:val="HTMLPreformatted"/>
-        <w:ind w:left="720"/>
+        <w:shd w:val="clear" w:color="auto" w:fill="E2EFD9" w:themeFill="accent6" w:themeFillTint="33"/>
         <w:rPr>
           <w:rStyle w:val="HTMLCode"/>
         </w:rPr>
@@ -578,14 +426,14 @@
     <w:p>
       <w:pPr>
         <w:pStyle w:val="HTMLPreformatted"/>
-        <w:ind w:left="720"/>
-        <w:rPr>
-          <w:rStyle w:val="HTMLCode"/>
-        </w:rPr>
-      </w:pPr>
-      <w:r>
-        <w:rPr>
-          <w:rStyle w:val="HTMLCode"/>
+        <w:shd w:val="clear" w:color="auto" w:fill="E2EFD9" w:themeFill="accent6" w:themeFillTint="33"/>
+        <w:rPr>
+          <w:rStyle w:val="hljs-keyword"/>
+        </w:rPr>
+      </w:pPr>
+      <w:r>
+        <w:rPr>
+          <w:rStyle w:val="hljs-keyword"/>
         </w:rPr>
         <w:t>}</w:t>
       </w:r>
@@ -611,74 +459,44 @@
     <w:p>
       <w:pPr>
         <w:pStyle w:val="HTMLPreformatted"/>
-        <w:ind w:left="720"/>
-        <w:rPr>
-          <w:rStyle w:val="HTMLCode"/>
-        </w:rPr>
-      </w:pPr>
-      <w:r>
-        <w:rPr>
-          <w:rStyle w:val="hljs-selector-id"/>
-        </w:rPr>
-        <w:t>#header</w:t>
-      </w:r>
-      <w:r>
-        <w:rPr>
-          <w:rStyle w:val="HTMLCode"/>
-        </w:rPr>
-        <w:t xml:space="preserve"> {</w:t>
+        <w:shd w:val="clear" w:color="auto" w:fill="E2EFD9" w:themeFill="accent6" w:themeFillTint="33"/>
+        <w:rPr>
+          <w:rStyle w:val="hljs-keyword"/>
+        </w:rPr>
+      </w:pPr>
+      <w:r>
+        <w:rPr>
+          <w:rStyle w:val="hljs-keyword"/>
+        </w:rPr>
+        <w:t>#header {</w:t>
       </w:r>
     </w:p>
     <w:p>
       <w:pPr>
         <w:pStyle w:val="HTMLPreformatted"/>
-        <w:ind w:left="720"/>
-        <w:rPr>
-          <w:rStyle w:val="HTMLCode"/>
-        </w:rPr>
-      </w:pPr>
-      <w:r>
-        <w:rPr>
-          <w:rStyle w:val="HTMLCode"/>
-        </w:rPr>
-        <w:t xml:space="preserve">  </w:t>
-      </w:r>
-      <w:r>
-        <w:rPr>
-          <w:rStyle w:val="hljs-attribute"/>
-        </w:rPr>
-        <w:t>font-size</w:t>
-      </w:r>
-      <w:r>
-        <w:rPr>
-          <w:rStyle w:val="HTMLCode"/>
-        </w:rPr>
-        <w:t xml:space="preserve">: </w:t>
-      </w:r>
-      <w:r>
-        <w:rPr>
-          <w:rStyle w:val="hljs-number"/>
-        </w:rPr>
-        <w:t>24px</w:t>
-      </w:r>
-      <w:r>
-        <w:rPr>
-          <w:rStyle w:val="HTMLCode"/>
-        </w:rPr>
-        <w:t>;</w:t>
+        <w:shd w:val="clear" w:color="auto" w:fill="E2EFD9" w:themeFill="accent6" w:themeFillTint="33"/>
+        <w:rPr>
+          <w:rStyle w:val="hljs-keyword"/>
+        </w:rPr>
+      </w:pPr>
+      <w:r>
+        <w:rPr>
+          <w:rStyle w:val="hljs-keyword"/>
+        </w:rPr>
+        <w:t xml:space="preserve">  font-size: 24px;</w:t>
       </w:r>
     </w:p>
     <w:p>
       <w:pPr>
         <w:pStyle w:val="HTMLPreformatted"/>
-        <w:ind w:left="720"/>
-        <w:rPr>
-          <w:rStyle w:val="HTMLCode"/>
-        </w:rPr>
-      </w:pPr>
-      <w:r>
-        <w:rPr>
-          <w:rStyle w:val="HTMLCode"/>
+        <w:shd w:val="clear" w:color="auto" w:fill="E2EFD9" w:themeFill="accent6" w:themeFillTint="33"/>
+        <w:rPr>
+          <w:rStyle w:val="hljs-keyword"/>
+        </w:rPr>
+      </w:pPr>
+      <w:r>
+        <w:rPr>
+          <w:rStyle w:val="hljs-keyword"/>
         </w:rPr>
         <w:t>}</w:t>
       </w:r>
@@ -704,92 +522,45 @@
     <w:p>
       <w:pPr>
         <w:pStyle w:val="HTMLPreformatted"/>
-        <w:ind w:left="720"/>
-        <w:rPr>
-          <w:rStyle w:val="HTMLCode"/>
-        </w:rPr>
-      </w:pPr>
-      <w:r>
-        <w:rPr>
-          <w:rStyle w:val="hljs-selector-tag"/>
-        </w:rPr>
-        <w:t>input</w:t>
-      </w:r>
-      <w:r>
-        <w:rPr>
-          <w:rStyle w:val="hljs-selector-attr"/>
-        </w:rPr>
-        <w:t>[type=</w:t>
-      </w:r>
-      <w:r>
-        <w:rPr>
-          <w:rStyle w:val="hljs-string"/>
-        </w:rPr>
-        <w:t>"text"</w:t>
-      </w:r>
-      <w:r>
-        <w:rPr>
-          <w:rStyle w:val="hljs-selector-attr"/>
-        </w:rPr>
-        <w:t>]</w:t>
-      </w:r>
-      <w:r>
-        <w:rPr>
-          <w:rStyle w:val="HTMLCode"/>
-        </w:rPr>
-        <w:t xml:space="preserve"> {</w:t>
+        <w:shd w:val="clear" w:color="auto" w:fill="E2EFD9" w:themeFill="accent6" w:themeFillTint="33"/>
+        <w:rPr>
+          <w:rStyle w:val="hljs-keyword"/>
+        </w:rPr>
+      </w:pPr>
+      <w:r>
+        <w:rPr>
+          <w:rStyle w:val="hljs-keyword"/>
+        </w:rPr>
+        <w:lastRenderedPageBreak/>
+        <w:t>input[type="text"] {</w:t>
       </w:r>
     </w:p>
     <w:p>
       <w:pPr>
         <w:pStyle w:val="HTMLPreformatted"/>
-        <w:ind w:left="720"/>
-        <w:rPr>
-          <w:rStyle w:val="HTMLCode"/>
-        </w:rPr>
-      </w:pPr>
-      <w:r>
-        <w:rPr>
-          <w:rStyle w:val="HTMLCode"/>
-        </w:rPr>
-        <w:t xml:space="preserve">  </w:t>
-      </w:r>
-      <w:r>
-        <w:rPr>
-          <w:rStyle w:val="hljs-attribute"/>
-        </w:rPr>
-        <w:t>border</w:t>
-      </w:r>
-      <w:r>
-        <w:rPr>
-          <w:rStyle w:val="HTMLCode"/>
-        </w:rPr>
-        <w:t xml:space="preserve">: </w:t>
-      </w:r>
-      <w:r>
-        <w:rPr>
-          <w:rStyle w:val="hljs-number"/>
-        </w:rPr>
-        <w:t>1px</w:t>
-      </w:r>
-      <w:r>
-        <w:rPr>
-          <w:rStyle w:val="HTMLCode"/>
-        </w:rPr>
-        <w:t xml:space="preserve"> solid black;</w:t>
+        <w:shd w:val="clear" w:color="auto" w:fill="E2EFD9" w:themeFill="accent6" w:themeFillTint="33"/>
+        <w:rPr>
+          <w:rStyle w:val="hljs-keyword"/>
+        </w:rPr>
+      </w:pPr>
+      <w:r>
+        <w:rPr>
+          <w:rStyle w:val="hljs-keyword"/>
+        </w:rPr>
+        <w:t xml:space="preserve">  border: 1px solid black;</w:t>
       </w:r>
     </w:p>
     <w:p>
       <w:pPr>
         <w:pStyle w:val="HTMLPreformatted"/>
-        <w:ind w:left="720"/>
-        <w:rPr>
-          <w:rStyle w:val="HTMLCode"/>
-        </w:rPr>
-      </w:pPr>
-      <w:r>
-        <w:rPr>
-          <w:rStyle w:val="HTMLCode"/>
+        <w:shd w:val="clear" w:color="auto" w:fill="E2EFD9" w:themeFill="accent6" w:themeFillTint="33"/>
+        <w:rPr>
+          <w:rStyle w:val="hljs-keyword"/>
+        </w:rPr>
+      </w:pPr>
+      <w:r>
+        <w:rPr>
+          <w:rStyle w:val="hljs-keyword"/>
         </w:rPr>
         <w:t>}</w:t>
       </w:r>
@@ -806,7 +577,6 @@
         <w:rPr>
           <w:rStyle w:val="Strong"/>
         </w:rPr>
-        <w:lastRenderedPageBreak/>
         <w:t>Universal Selector</w:t>
       </w:r>
       <w:r>
@@ -816,14 +586,14 @@
     <w:p>
       <w:pPr>
         <w:pStyle w:val="HTMLPreformatted"/>
-        <w:ind w:left="720"/>
-        <w:rPr>
-          <w:rStyle w:val="HTMLCode"/>
-        </w:rPr>
-      </w:pPr>
-      <w:r>
-        <w:rPr>
-          <w:rStyle w:val="HTMLCode"/>
+        <w:shd w:val="clear" w:color="auto" w:fill="E2EFD9" w:themeFill="accent6" w:themeFillTint="33"/>
+        <w:rPr>
+          <w:rStyle w:val="hljs-keyword"/>
+        </w:rPr>
+      </w:pPr>
+      <w:r>
+        <w:rPr>
+          <w:rStyle w:val="hljs-keyword"/>
         </w:rPr>
         <w:t>* {</w:t>
       </w:r>
@@ -831,35 +601,29 @@
     <w:p>
       <w:pPr>
         <w:pStyle w:val="HTMLPreformatted"/>
-        <w:ind w:left="720"/>
-        <w:rPr>
-          <w:rStyle w:val="HTMLCode"/>
-        </w:rPr>
-      </w:pPr>
-      <w:r>
-        <w:rPr>
-          <w:rStyle w:val="HTMLCode"/>
-        </w:rPr>
-        <w:t xml:space="preserve">  </w:t>
-      </w:r>
-      <w:r>
-        <w:rPr>
-          <w:rStyle w:val="hljs-comment"/>
-        </w:rPr>
-        <w:t>/* properties here */</w:t>
+        <w:shd w:val="clear" w:color="auto" w:fill="E2EFD9" w:themeFill="accent6" w:themeFillTint="33"/>
+        <w:rPr>
+          <w:rStyle w:val="hljs-keyword"/>
+        </w:rPr>
+      </w:pPr>
+      <w:r>
+        <w:rPr>
+          <w:rStyle w:val="hljs-keyword"/>
+        </w:rPr>
+        <w:t xml:space="preserve">  /* properties here */</w:t>
       </w:r>
     </w:p>
     <w:p>
       <w:pPr>
         <w:pStyle w:val="HTMLPreformatted"/>
-        <w:ind w:left="720"/>
-        <w:rPr>
-          <w:rStyle w:val="HTMLCode"/>
-        </w:rPr>
-      </w:pPr>
-      <w:r>
-        <w:rPr>
-          <w:rStyle w:val="HTMLCode"/>
+        <w:shd w:val="clear" w:color="auto" w:fill="E2EFD9" w:themeFill="accent6" w:themeFillTint="33"/>
+        <w:rPr>
+          <w:rStyle w:val="hljs-keyword"/>
+        </w:rPr>
+      </w:pPr>
+      <w:r>
+        <w:rPr>
+          <w:rStyle w:val="hljs-keyword"/>
         </w:rPr>
         <w:t>}</w:t>
       </w:r>
@@ -1143,7 +907,6 @@
         </w:numPr>
         <w:spacing w:before="100" w:beforeAutospacing="1" w:after="100" w:afterAutospacing="1" w:line="240" w:lineRule="auto"/>
       </w:pPr>
-      <w:proofErr w:type="spellStart"/>
       <w:r>
         <w:rPr>
           <w:rStyle w:val="HTMLCode"/>
@@ -1151,7 +914,6 @@
         </w:rPr>
         <w:t>center</w:t>
       </w:r>
-      <w:proofErr w:type="spellEnd"/>
     </w:p>
     <w:p>
       <w:pPr>
@@ -1350,79 +1112,32 @@
     <w:p>
       <w:pPr>
         <w:pStyle w:val="HTMLPreformatted"/>
-        <w:ind w:left="720"/>
-        <w:rPr>
-          <w:rStyle w:val="HTMLCode"/>
-        </w:rPr>
-      </w:pPr>
-      <w:r>
-        <w:rPr>
-          <w:rStyle w:val="hljs-attribute"/>
-        </w:rPr>
-        <w:t>border</w:t>
-      </w:r>
-      <w:r>
-        <w:rPr>
-          <w:rStyle w:val="HTMLCode"/>
-        </w:rPr>
-        <w:t>: size style color;</w:t>
+        <w:shd w:val="clear" w:color="auto" w:fill="E2EFD9" w:themeFill="accent6" w:themeFillTint="33"/>
+        <w:rPr>
+          <w:rStyle w:val="hljs-keyword"/>
+        </w:rPr>
+      </w:pPr>
+      <w:r>
+        <w:rPr>
+          <w:rStyle w:val="hljs-keyword"/>
+        </w:rPr>
+        <w:lastRenderedPageBreak/>
+        <w:t>border: size style color;</w:t>
       </w:r>
     </w:p>
     <w:p>
       <w:pPr>
         <w:pStyle w:val="HTMLPreformatted"/>
-        <w:ind w:left="720"/>
-        <w:rPr>
-          <w:rStyle w:val="HTMLCode"/>
-        </w:rPr>
-      </w:pPr>
-      <w:r>
-        <w:rPr>
-          <w:rStyle w:val="hljs-attribute"/>
-        </w:rPr>
-        <w:t>border-left</w:t>
-      </w:r>
-      <w:r>
-        <w:rPr>
-          <w:rStyle w:val="HTMLCode"/>
-        </w:rPr>
-        <w:t xml:space="preserve">, </w:t>
-      </w:r>
-      <w:r>
-        <w:rPr>
-          <w:rStyle w:val="hljs-attribute"/>
-        </w:rPr>
-        <w:t>border-right</w:t>
-      </w:r>
-      <w:r>
-        <w:rPr>
-          <w:rStyle w:val="HTMLCode"/>
-        </w:rPr>
-        <w:t xml:space="preserve">, </w:t>
-      </w:r>
-      <w:r>
-        <w:rPr>
-          <w:rStyle w:val="hljs-attribute"/>
-        </w:rPr>
-        <w:t>border-top</w:t>
-      </w:r>
-      <w:r>
-        <w:rPr>
-          <w:rStyle w:val="HTMLCode"/>
-        </w:rPr>
-        <w:t xml:space="preserve">, </w:t>
-      </w:r>
-      <w:r>
-        <w:rPr>
-          <w:rStyle w:val="hljs-attribute"/>
-        </w:rPr>
-        <w:t>border-bottom</w:t>
-      </w:r>
-      <w:r>
-        <w:rPr>
-          <w:rStyle w:val="HTMLCode"/>
-        </w:rPr>
-        <w:t>;</w:t>
+        <w:shd w:val="clear" w:color="auto" w:fill="E2EFD9" w:themeFill="accent6" w:themeFillTint="33"/>
+        <w:rPr>
+          <w:rStyle w:val="hljs-keyword"/>
+        </w:rPr>
+      </w:pPr>
+      <w:r>
+        <w:rPr>
+          <w:rStyle w:val="hljs-keyword"/>
+        </w:rPr>
+        <w:t>border-left, border-right, border-top, border-bottom;</w:t>
       </w:r>
     </w:p>
     <w:p>
@@ -1446,23 +1161,16 @@
     <w:p>
       <w:pPr>
         <w:pStyle w:val="HTMLPreformatted"/>
-        <w:ind w:left="720"/>
-        <w:rPr>
-          <w:rStyle w:val="HTMLCode"/>
-        </w:rPr>
-      </w:pPr>
-      <w:r>
-        <w:rPr>
-          <w:rStyle w:val="hljs-attribute"/>
-        </w:rPr>
-        <w:lastRenderedPageBreak/>
-        <w:t>margin</w:t>
-      </w:r>
-      <w:r>
-        <w:rPr>
-          <w:rStyle w:val="HTMLCode"/>
-        </w:rPr>
-        <w:t>: size;</w:t>
+        <w:shd w:val="clear" w:color="auto" w:fill="E2EFD9" w:themeFill="accent6" w:themeFillTint="33"/>
+        <w:rPr>
+          <w:rStyle w:val="hljs-keyword"/>
+        </w:rPr>
+      </w:pPr>
+      <w:r>
+        <w:rPr>
+          <w:rStyle w:val="hljs-keyword"/>
+        </w:rPr>
+        <w:t>margin: size;</w:t>
       </w:r>
     </w:p>
     <w:p>
@@ -1486,7 +1194,7 @@
     <w:p>
       <w:pPr>
         <w:pStyle w:val="HTMLPreformatted"/>
-        <w:ind w:left="720"/>
+        <w:shd w:val="clear" w:color="auto" w:fill="E2EFD9" w:themeFill="accent6" w:themeFillTint="33"/>
         <w:rPr>
           <w:rStyle w:val="HTMLCode"/>
         </w:rPr>
@@ -1516,68 +1224,62 @@
     <w:p>
       <w:pPr>
         <w:pStyle w:val="HTMLPreformatted"/>
-        <w:ind w:left="720"/>
-        <w:rPr>
-          <w:rStyle w:val="HTMLCode"/>
-        </w:rPr>
-      </w:pPr>
-      <w:r>
-        <w:rPr>
-          <w:rStyle w:val="hljs-attribute"/>
-        </w:rPr>
-        <w:t>border</w:t>
-      </w:r>
-      <w:r>
-        <w:rPr>
-          <w:rStyle w:val="HTMLCode"/>
-        </w:rPr>
-        <w:t>: size</w:t>
-      </w:r>
-      <w:r>
-        <w:rPr>
-          <w:rStyle w:val="HTMLCode"/>
+        <w:shd w:val="clear" w:color="auto" w:fill="E2EFD9" w:themeFill="accent6" w:themeFillTint="33"/>
+        <w:rPr>
+          <w:rStyle w:val="hljs-keyword"/>
+        </w:rPr>
+      </w:pPr>
+      <w:r>
+        <w:rPr>
+          <w:rStyle w:val="hljs-keyword"/>
+        </w:rPr>
+        <w:t>border: size</w:t>
+      </w:r>
+      <w:r>
+        <w:rPr>
+          <w:rStyle w:val="hljs-keyword"/>
         </w:rPr>
         <w:t>-</w:t>
       </w:r>
       <w:r>
         <w:rPr>
-          <w:rStyle w:val="HTMLCode"/>
+          <w:rStyle w:val="hljs-keyword"/>
         </w:rPr>
         <w:t>top size</w:t>
       </w:r>
       <w:r>
         <w:rPr>
-          <w:rStyle w:val="HTMLCode"/>
+          <w:rStyle w:val="hljs-keyword"/>
         </w:rPr>
         <w:t>-</w:t>
       </w:r>
       <w:r>
         <w:rPr>
-          <w:rStyle w:val="HTMLCode"/>
+          <w:rStyle w:val="hljs-keyword"/>
         </w:rPr>
         <w:t>right size</w:t>
       </w:r>
       <w:r>
         <w:rPr>
-          <w:rStyle w:val="HTMLCode"/>
+          <w:rStyle w:val="hljs-keyword"/>
         </w:rPr>
         <w:t>-</w:t>
       </w:r>
       <w:r>
         <w:rPr>
-          <w:rStyle w:val="HTMLCode"/>
+          <w:rStyle w:val="hljs-keyword"/>
         </w:rPr>
         <w:t>bottom size</w:t>
       </w:r>
       <w:r>
         <w:rPr>
-          <w:rStyle w:val="HTMLCode"/>
+          <w:rStyle w:val="hljs-keyword"/>
         </w:rPr>
         <w:t>-</w:t>
       </w:r>
       <w:r>
         <w:rPr>
-          <w:rStyle w:val="HTMLCode"/>
+          <w:rStyle w:val="hljs-keyword"/>
         </w:rPr>
         <w:t>left;</w:t>
       </w:r>
@@ -1603,6 +1305,9 @@
         <w:pStyle w:val="NormalWeb"/>
       </w:pPr>
       <w:r>
+        <w:rPr>
+          <w:noProof/>
+        </w:rPr>
         <w:drawing>
           <wp:inline distT="0" distB="0" distL="0" distR="0" wp14:anchorId="16EAB970" wp14:editId="26AD6E83">
             <wp:extent cx="5800165" cy="2778760"/>
@@ -1844,6 +1549,7 @@
         <w:spacing w:before="100" w:beforeAutospacing="1" w:after="100" w:afterAutospacing="1" w:line="240" w:lineRule="auto"/>
       </w:pPr>
       <w:r>
+        <w:lastRenderedPageBreak/>
         <w:t>External</w:t>
       </w:r>
     </w:p>
@@ -1880,7 +1586,6 @@
         <w:rPr>
           <w:rStyle w:val="Strong"/>
         </w:rPr>
-        <w:lastRenderedPageBreak/>
         <w:t>Importance</w:t>
       </w:r>
       <w:r>
@@ -1890,68 +1595,35 @@
     <w:p>
       <w:pPr>
         <w:pStyle w:val="HTMLPreformatted"/>
-        <w:ind w:left="720"/>
-        <w:rPr>
-          <w:rStyle w:val="HTMLCode"/>
-        </w:rPr>
-      </w:pPr>
-      <w:r>
-        <w:rPr>
-          <w:rStyle w:val="hljs-attribute"/>
-        </w:rPr>
-        <w:t>color</w:t>
-      </w:r>
-      <w:r>
-        <w:rPr>
-          <w:rStyle w:val="HTMLCode"/>
-        </w:rPr>
-        <w:t>: red;</w:t>
+        <w:shd w:val="clear" w:color="auto" w:fill="E2EFD9" w:themeFill="accent6" w:themeFillTint="33"/>
+        <w:rPr>
+          <w:rStyle w:val="hljs-keyword"/>
+        </w:rPr>
+      </w:pPr>
+      <w:r>
+        <w:rPr>
+          <w:rStyle w:val="hljs-keyword"/>
+        </w:rPr>
+        <w:t>color: red;</w:t>
       </w:r>
     </w:p>
     <w:p>
       <w:pPr>
         <w:pStyle w:val="HTMLPreformatted"/>
-        <w:ind w:left="720"/>
-        <w:rPr>
-          <w:rStyle w:val="HTMLCode"/>
-        </w:rPr>
-      </w:pPr>
-      <w:r>
-        <w:rPr>
-          <w:rStyle w:val="hljs-attribute"/>
-        </w:rPr>
-        <w:t>color</w:t>
-      </w:r>
-      <w:r>
-        <w:rPr>
-          <w:rStyle w:val="HTMLCode"/>
-        </w:rPr>
-        <w:t xml:space="preserve">: </w:t>
-      </w:r>
-      <w:proofErr w:type="gramStart"/>
-      <w:r>
-        <w:rPr>
-          <w:rStyle w:val="HTMLCode"/>
-        </w:rPr>
-        <w:t xml:space="preserve">blue </w:t>
-      </w:r>
-      <w:r>
-        <w:rPr>
-          <w:rStyle w:val="hljs-meta"/>
-          <w:color w:val="FF0000"/>
-        </w:rPr>
-        <w:t>!important</w:t>
-      </w:r>
-      <w:proofErr w:type="gramEnd"/>
-      <w:r>
-        <w:rPr>
-          <w:rStyle w:val="HTMLCode"/>
-        </w:rPr>
-        <w:t xml:space="preserve">; </w:t>
-      </w:r>
-      <w:r>
-        <w:rPr>
-          <w:rStyle w:val="hljs-comment"/>
+        <w:shd w:val="clear" w:color="auto" w:fill="E2EFD9" w:themeFill="accent6" w:themeFillTint="33"/>
+        <w:rPr>
+          <w:rStyle w:val="hljs-keyword"/>
+        </w:rPr>
+      </w:pPr>
+      <w:r>
+        <w:rPr>
+          <w:rStyle w:val="hljs-keyword"/>
+        </w:rPr>
+        <w:t xml:space="preserve">color: blue !important; </w:t>
+      </w:r>
+      <w:r>
+        <w:rPr>
+          <w:rStyle w:val="hljs-keyword"/>
         </w:rPr>
         <w:t>This line is considered irrespective of other properties.</w:t>
       </w:r>
@@ -1985,35 +1657,16 @@
     <w:p>
       <w:pPr>
         <w:pStyle w:val="HTMLPreformatted"/>
-        <w:ind w:left="720"/>
-        <w:rPr>
-          <w:rStyle w:val="HTMLCode"/>
-        </w:rPr>
-      </w:pPr>
-      <w:r>
-        <w:rPr>
-          <w:rStyle w:val="HTMLCode"/>
-        </w:rPr>
-        <w:t xml:space="preserve">selector, selector; </w:t>
-      </w:r>
-      <w:r>
-        <w:rPr>
-          <w:rStyle w:val="hljs-comment"/>
-        </w:rPr>
-        <w:t xml:space="preserve">/* </w:t>
-      </w:r>
-      <w:r>
-        <w:rPr>
-          <w:rStyle w:val="hljs-comment"/>
-          <w:highlight w:val="yellow"/>
-        </w:rPr>
-        <w:t>Selects a group of classes, IDs, or element selectors at a time</w:t>
-      </w:r>
-      <w:r>
-        <w:rPr>
-          <w:rStyle w:val="hljs-comment"/>
-        </w:rPr>
-        <w:t xml:space="preserve"> */</w:t>
+        <w:shd w:val="clear" w:color="auto" w:fill="E2EFD9" w:themeFill="accent6" w:themeFillTint="33"/>
+        <w:rPr>
+          <w:rStyle w:val="hljs-keyword"/>
+        </w:rPr>
+      </w:pPr>
+      <w:r>
+        <w:rPr>
+          <w:rStyle w:val="hljs-keyword"/>
+        </w:rPr>
+        <w:t>selector, selector; /* Selects a group of classes, IDs, or element selectors at a time */</w:t>
       </w:r>
     </w:p>
     <w:p>
@@ -2037,35 +1690,16 @@
     <w:p>
       <w:pPr>
         <w:pStyle w:val="HTMLPreformatted"/>
-        <w:ind w:left="720"/>
-        <w:rPr>
-          <w:rStyle w:val="HTMLCode"/>
-        </w:rPr>
-      </w:pPr>
-      <w:r>
-        <w:rPr>
-          <w:rStyle w:val="HTMLCode"/>
-        </w:rPr>
-        <w:t xml:space="preserve">parent &gt; child; </w:t>
-      </w:r>
-      <w:r>
-        <w:rPr>
-          <w:rStyle w:val="hljs-comment"/>
-        </w:rPr>
-        <w:t xml:space="preserve">/* </w:t>
-      </w:r>
-      <w:r>
-        <w:rPr>
-          <w:rStyle w:val="hljs-comment"/>
-          <w:highlight w:val="yellow"/>
-        </w:rPr>
-        <w:t>Targets direct children of a specified parent element</w:t>
-      </w:r>
-      <w:r>
-        <w:rPr>
-          <w:rStyle w:val="hljs-comment"/>
-        </w:rPr>
-        <w:t xml:space="preserve"> */</w:t>
+        <w:shd w:val="clear" w:color="auto" w:fill="E2EFD9" w:themeFill="accent6" w:themeFillTint="33"/>
+        <w:rPr>
+          <w:rStyle w:val="hljs-keyword"/>
+        </w:rPr>
+      </w:pPr>
+      <w:r>
+        <w:rPr>
+          <w:rStyle w:val="hljs-keyword"/>
+        </w:rPr>
+        <w:t>parent &gt; child; /* Targets direct children of a specified parent element */</w:t>
       </w:r>
     </w:p>
     <w:p>
@@ -2089,63 +1723,26 @@
     <w:p>
       <w:pPr>
         <w:pStyle w:val="HTMLPreformatted"/>
-        <w:ind w:left="720"/>
-        <w:rPr>
-          <w:rStyle w:val="HTMLCode"/>
-        </w:rPr>
-      </w:pPr>
-      <w:r>
-        <w:rPr>
-          <w:rStyle w:val="HTMLCode"/>
-        </w:rPr>
-        <w:t xml:space="preserve">parent descendant; </w:t>
-      </w:r>
-      <w:r>
-        <w:rPr>
-          <w:rStyle w:val="hljs-comment"/>
-        </w:rPr>
-        <w:t xml:space="preserve">/* </w:t>
-      </w:r>
-      <w:r>
-        <w:rPr>
-          <w:rStyle w:val="hljs-comment"/>
-          <w:highlight w:val="yellow"/>
-        </w:rPr>
-        <w:t xml:space="preserve">Targets </w:t>
-      </w:r>
-      <w:proofErr w:type="gramStart"/>
-      <w:r>
-        <w:rPr>
-          <w:rStyle w:val="hljs-comment"/>
-          <w:highlight w:val="yellow"/>
-        </w:rPr>
-        <w:t>descendants</w:t>
-      </w:r>
-      <w:r>
-        <w:rPr>
-          <w:rStyle w:val="hljs-comment"/>
-          <w:highlight w:val="yellow"/>
-        </w:rPr>
-        <w:t>(</w:t>
-      </w:r>
-      <w:proofErr w:type="gramEnd"/>
-      <w:r>
-        <w:rPr>
-          <w:rStyle w:val="hljs-comment"/>
-          <w:highlight w:val="yellow"/>
-        </w:rPr>
-        <w:t>regardless of their depth properties will be applied)</w:t>
-      </w:r>
-      <w:r>
-        <w:rPr>
-          <w:rStyle w:val="hljs-comment"/>
-          <w:highlight w:val="yellow"/>
-        </w:rPr>
-        <w:t>within a parent element</w:t>
-      </w:r>
-      <w:r>
-        <w:rPr>
-          <w:rStyle w:val="hljs-comment"/>
+        <w:shd w:val="clear" w:color="auto" w:fill="E2EFD9" w:themeFill="accent6" w:themeFillTint="33"/>
+        <w:rPr>
+          <w:rStyle w:val="hljs-keyword"/>
+        </w:rPr>
+      </w:pPr>
+      <w:r>
+        <w:rPr>
+          <w:rStyle w:val="hljs-keyword"/>
+        </w:rPr>
+        <w:t>parent descendant; /* Targets descendants</w:t>
+      </w:r>
+      <w:r>
+        <w:rPr>
+          <w:rStyle w:val="hljs-keyword"/>
+        </w:rPr>
+        <w:t>(regardless of their depth properties will be applied)within a parent element</w:t>
+      </w:r>
+      <w:r>
+        <w:rPr>
+          <w:rStyle w:val="hljs-keyword"/>
         </w:rPr>
         <w:t xml:space="preserve"> */</w:t>
       </w:r>
@@ -2171,49 +1768,16 @@
     <w:p>
       <w:pPr>
         <w:pStyle w:val="HTMLPreformatted"/>
-        <w:ind w:left="720"/>
-        <w:rPr>
-          <w:rStyle w:val="HTMLCode"/>
-        </w:rPr>
-      </w:pPr>
-      <w:r>
-        <w:rPr>
-          <w:rStyle w:val="HTMLCode"/>
-        </w:rPr>
-        <w:t xml:space="preserve">selector </w:t>
-      </w:r>
-      <w:proofErr w:type="spellStart"/>
-      <w:r>
-        <w:rPr>
-          <w:rStyle w:val="HTMLCode"/>
-        </w:rPr>
-        <w:t>selector</w:t>
-      </w:r>
-      <w:proofErr w:type="spellEnd"/>
-      <w:r>
-        <w:rPr>
-          <w:rStyle w:val="HTMLCode"/>
-        </w:rPr>
-        <w:t xml:space="preserve">; </w:t>
-      </w:r>
-      <w:r>
-        <w:rPr>
-          <w:rStyle w:val="hljs-comment"/>
-        </w:rPr>
-        <w:t xml:space="preserve">/* </w:t>
-      </w:r>
-      <w:r>
-        <w:rPr>
-          <w:rStyle w:val="hljs-comment"/>
-          <w:highlight w:val="yellow"/>
-        </w:rPr>
-        <w:t>To select more accurate</w:t>
-      </w:r>
-      <w:r>
-        <w:rPr>
-          <w:rStyle w:val="hljs-comment"/>
-        </w:rPr>
-        <w:t xml:space="preserve"> constraints */</w:t>
+        <w:shd w:val="clear" w:color="auto" w:fill="E2EFD9" w:themeFill="accent6" w:themeFillTint="33"/>
+        <w:rPr>
+          <w:rStyle w:val="hljs-keyword"/>
+        </w:rPr>
+      </w:pPr>
+      <w:r>
+        <w:rPr>
+          <w:rStyle w:val="hljs-keyword"/>
+        </w:rPr>
+        <w:t>selector selector; /* To select more accurate constraints */</w:t>
       </w:r>
     </w:p>
     <w:p>
@@ -2237,63 +1801,16 @@
     <w:p>
       <w:pPr>
         <w:pStyle w:val="HTMLPreformatted"/>
-        <w:ind w:left="720"/>
-        <w:rPr>
-          <w:rStyle w:val="HTMLCode"/>
-        </w:rPr>
-      </w:pPr>
-      <w:r>
-        <w:rPr>
-          <w:rStyle w:val="HTMLCode"/>
-        </w:rPr>
-        <w:t xml:space="preserve">selector </w:t>
-      </w:r>
-      <w:proofErr w:type="spellStart"/>
-      <w:r>
-        <w:rPr>
-          <w:rStyle w:val="HTMLCode"/>
-        </w:rPr>
-        <w:t>selector</w:t>
-      </w:r>
-      <w:proofErr w:type="spellEnd"/>
-      <w:r>
-        <w:rPr>
-          <w:rStyle w:val="HTMLCode"/>
-        </w:rPr>
-        <w:t xml:space="preserve"> </w:t>
-      </w:r>
-      <w:proofErr w:type="spellStart"/>
-      <w:r>
-        <w:rPr>
-          <w:rStyle w:val="HTMLCode"/>
-        </w:rPr>
-        <w:t>selector</w:t>
-      </w:r>
-      <w:proofErr w:type="spellEnd"/>
-      <w:r>
-        <w:rPr>
-          <w:rStyle w:val="HTMLCode"/>
-        </w:rPr>
-        <w:t xml:space="preserve">; </w:t>
-      </w:r>
-      <w:r>
-        <w:rPr>
-          <w:rStyle w:val="hljs-comment"/>
-        </w:rPr>
-        <w:t xml:space="preserve">/* </w:t>
-      </w:r>
-      <w:r>
-        <w:rPr>
-          <w:rStyle w:val="hljs-comment"/>
-          <w:highlight w:val="yellow"/>
-        </w:rPr>
-        <w:t>Hybrid selector</w:t>
-      </w:r>
-      <w:r>
-        <w:rPr>
-          <w:rStyle w:val="hljs-comment"/>
-        </w:rPr>
-        <w:t xml:space="preserve"> */</w:t>
+        <w:shd w:val="clear" w:color="auto" w:fill="E2EFD9" w:themeFill="accent6" w:themeFillTint="33"/>
+        <w:rPr>
+          <w:rStyle w:val="hljs-keyword"/>
+        </w:rPr>
+      </w:pPr>
+      <w:r>
+        <w:rPr>
+          <w:rStyle w:val="hljs-keyword"/>
+        </w:rPr>
+        <w:t>selector selector selector; /* Hybrid selector */</w:t>
       </w:r>
     </w:p>
     <w:p>
@@ -2431,9 +1948,8 @@
           <w:i/>
           <w:iCs/>
         </w:rPr>
-        <w:t>position: relative</w:t>
-      </w:r>
-      <w:proofErr w:type="gramStart"/>
+        <w:t>position: relative;</w:t>
+      </w:r>
       <w:r>
         <w:rPr>
           <w:rStyle w:val="Strong"/>
@@ -2442,19 +1958,8 @@
           <w:i/>
           <w:iCs/>
         </w:rPr>
-        <w:t>;</w:t>
-      </w:r>
-      <w:r>
-        <w:rPr>
-          <w:rStyle w:val="Strong"/>
-          <w:b w:val="0"/>
-          <w:bCs w:val="0"/>
-          <w:i/>
-          <w:iCs/>
-        </w:rPr>
         <w:t xml:space="preserve"> .</w:t>
       </w:r>
-      <w:proofErr w:type="gramEnd"/>
     </w:p>
     <w:p>
       <w:pPr>
@@ -2497,6 +2002,7 @@
         <w:rPr>
           <w:rStyle w:val="Strong"/>
         </w:rPr>
+        <w:lastRenderedPageBreak/>
         <w:t>Block</w:t>
       </w:r>
       <w:r>
@@ -2533,7 +2039,6 @@
         <w:rPr>
           <w:rStyle w:val="Strong"/>
         </w:rPr>
-        <w:lastRenderedPageBreak/>
         <w:t>Inline-block</w:t>
       </w:r>
       <w:r>
@@ -2568,6 +2073,24 @@
     </w:p>
     <w:p>
       <w:pPr>
+        <w:spacing w:before="100" w:beforeAutospacing="1" w:after="100" w:afterAutospacing="1" w:line="240" w:lineRule="auto"/>
+        <w:ind w:left="720"/>
+      </w:pPr>
+      <w:r>
+        <w:rPr>
+          <w:rStyle w:val="Strong"/>
+        </w:rPr>
+        <w:t>Float</w:t>
+      </w:r>
+      <w:r>
+        <w:t>:</w:t>
+      </w:r>
+      <w:r>
+        <w:t xml:space="preserve"> left/right;</w:t>
+      </w:r>
+    </w:p>
+    <w:p>
+      <w:pPr>
         <w:numPr>
           <w:ilvl w:val="0"/>
           <w:numId w:val="26"/>
@@ -2581,7 +2104,13 @@
         <w:t>Clear</w:t>
       </w:r>
       <w:r>
-        <w:t>: Clears floated contents.</w:t>
+        <w:t xml:space="preserve">: Clears </w:t>
+      </w:r>
+      <w:r>
+        <w:t>all the floated contents based on the specified side</w:t>
+      </w:r>
+      <w:r>
+        <w:t>.</w:t>
       </w:r>
     </w:p>
     <w:p>
@@ -2594,10 +2123,52 @@
     </w:p>
     <w:p>
       <w:pPr>
+        <w:pStyle w:val="Heading2"/>
+        <w:rPr>
+          <w:b w:val="0"/>
+          <w:bCs w:val="0"/>
+          <w:sz w:val="24"/>
+          <w:szCs w:val="24"/>
+        </w:rPr>
+      </w:pPr>
+      <w:r>
+        <w:rPr>
+          <w:b w:val="0"/>
+          <w:bCs w:val="0"/>
+          <w:sz w:val="24"/>
+          <w:szCs w:val="24"/>
+        </w:rPr>
+        <w:t>To make web pages responsive the most common and effective techniques:</w:t>
+      </w:r>
+    </w:p>
+    <w:p>
+      <w:pPr>
         <w:pStyle w:val="NormalWeb"/>
       </w:pPr>
       <w:r>
-        <w:t>A responsive website adapts to various screen sizes (tablet, laptop, mobile phone) using:</w:t>
+        <w:rPr>
+          <w:i/>
+          <w:iCs/>
+        </w:rPr>
+        <w:t>Responsiveness</w:t>
+      </w:r>
+      <w:r>
+        <w:t xml:space="preserve">: </w:t>
+      </w:r>
+      <w:r>
+        <w:t xml:space="preserve">A website </w:t>
+      </w:r>
+      <w:r>
+        <w:t xml:space="preserve">which </w:t>
+      </w:r>
+      <w:r>
+        <w:t>adapts to various screen sizes</w:t>
+      </w:r>
+      <w:r>
+        <w:t xml:space="preserve"> like</w:t>
+      </w:r>
+      <w:r>
+        <w:t xml:space="preserve"> (tablet, laptop, mobile phone) using:</w:t>
       </w:r>
     </w:p>
     <w:p>
@@ -2609,7 +2180,7 @@
         <w:spacing w:before="100" w:beforeAutospacing="1" w:after="100" w:afterAutospacing="1" w:line="240" w:lineRule="auto"/>
       </w:pPr>
       <w:r>
-        <w:t>Media Queries</w:t>
+        <w:t>Fluid Layouts (Percentage-based Widths)</w:t>
       </w:r>
     </w:p>
     <w:p>
@@ -2621,7 +2192,7 @@
         <w:spacing w:before="100" w:beforeAutospacing="1" w:after="100" w:afterAutospacing="1" w:line="240" w:lineRule="auto"/>
       </w:pPr>
       <w:r>
-        <w:t>CSS Grid</w:t>
+        <w:t>Media Queries</w:t>
       </w:r>
     </w:p>
     <w:p>
@@ -2633,7 +2204,7 @@
         <w:spacing w:before="100" w:beforeAutospacing="1" w:after="100" w:afterAutospacing="1" w:line="240" w:lineRule="auto"/>
       </w:pPr>
       <w:r>
-        <w:t>CSS Flexbox</w:t>
+        <w:t>CSS Grid</w:t>
       </w:r>
     </w:p>
     <w:p>
@@ -2645,11 +2216,55 @@
         <w:spacing w:before="100" w:beforeAutospacing="1" w:after="100" w:afterAutospacing="1" w:line="240" w:lineRule="auto"/>
       </w:pPr>
       <w:r>
+        <w:t>CSS Flexbox</w:t>
+      </w:r>
+    </w:p>
+    <w:p>
+      <w:pPr>
+        <w:numPr>
+          <w:ilvl w:val="0"/>
+          <w:numId w:val="27"/>
+        </w:numPr>
+        <w:spacing w:before="100" w:beforeAutospacing="1" w:after="100" w:afterAutospacing="1" w:line="240" w:lineRule="auto"/>
+      </w:pPr>
+      <w:r>
         <w:t>External Frameworks (e.g., Bootstrap)</w:t>
       </w:r>
     </w:p>
     <w:p>
       <w:pPr>
+        <w:numPr>
+          <w:ilvl w:val="0"/>
+          <w:numId w:val="27"/>
+        </w:numPr>
+        <w:spacing w:before="100" w:beforeAutospacing="1" w:after="100" w:afterAutospacing="1" w:line="240" w:lineRule="auto"/>
+      </w:pPr>
+      <w:r>
+        <w:t xml:space="preserve">Use of </w:t>
+      </w:r>
+      <w:r>
+        <w:rPr>
+          <w:i/>
+          <w:iCs/>
+        </w:rPr>
+        <w:t>rem</w:t>
+      </w:r>
+      <w:r>
+        <w:t xml:space="preserve"> and </w:t>
+      </w:r>
+      <w:r>
+        <w:rPr>
+          <w:i/>
+          <w:iCs/>
+        </w:rPr>
+        <w:t>em</w:t>
+      </w:r>
+      <w:r>
+        <w:t xml:space="preserve"> units</w:t>
+      </w:r>
+    </w:p>
+    <w:p>
+      <w:pPr>
         <w:pStyle w:val="Heading2"/>
       </w:pPr>
       <w:r>
@@ -2667,6 +2282,48 @@
     </w:p>
     <w:p>
       <w:pPr>
+        <w:pStyle w:val="Heading2"/>
+      </w:pPr>
+      <w:r>
+        <w:drawing>
+          <wp:inline distT="0" distB="0" distL="0" distR="0" wp14:anchorId="27DD1BD8" wp14:editId="5451DC12">
+            <wp:extent cx="4879863" cy="1411624"/>
+            <wp:effectExtent l="0" t="0" r="0" b="0"/>
+            <wp:docPr id="954850396" name="Picture 1"/>
+            <wp:cNvGraphicFramePr>
+              <a:graphicFrameLocks xmlns:a="http://schemas.openxmlformats.org/drawingml/2006/main" noChangeAspect="1"/>
+            </wp:cNvGraphicFramePr>
+            <a:graphic xmlns:a="http://schemas.openxmlformats.org/drawingml/2006/main">
+              <a:graphicData uri="http://schemas.openxmlformats.org/drawingml/2006/picture">
+                <pic:pic xmlns:pic="http://schemas.openxmlformats.org/drawingml/2006/picture">
+                  <pic:nvPicPr>
+                    <pic:cNvPr id="954850396" name=""/>
+                    <pic:cNvPicPr/>
+                  </pic:nvPicPr>
+                  <pic:blipFill>
+                    <a:blip r:embed="rId8"/>
+                    <a:stretch>
+                      <a:fillRect/>
+                    </a:stretch>
+                  </pic:blipFill>
+                  <pic:spPr>
+                    <a:xfrm>
+                      <a:off x="0" y="0"/>
+                      <a:ext cx="4907616" cy="1419652"/>
+                    </a:xfrm>
+                    <a:prstGeom prst="rect">
+                      <a:avLst/>
+                    </a:prstGeom>
+                  </pic:spPr>
+                </pic:pic>
+              </a:graphicData>
+            </a:graphic>
+          </wp:inline>
+        </w:drawing>
+      </w:r>
+    </w:p>
+    <w:p>
+      <w:pPr>
         <w:pStyle w:val="NormalWeb"/>
       </w:pPr>
       <w:r>
@@ -2676,6 +2333,7 @@
     <w:p>
       <w:pPr>
         <w:pStyle w:val="HTMLPreformatted"/>
+        <w:shd w:val="clear" w:color="auto" w:fill="E2EFD9" w:themeFill="accent6" w:themeFillTint="33"/>
         <w:rPr>
           <w:rStyle w:val="HTMLCode"/>
         </w:rPr>
@@ -2756,6 +2414,7 @@
     <w:p>
       <w:pPr>
         <w:pStyle w:val="HTMLPreformatted"/>
+        <w:shd w:val="clear" w:color="auto" w:fill="E2EFD9" w:themeFill="accent6" w:themeFillTint="33"/>
         <w:rPr>
           <w:rStyle w:val="HTMLCode"/>
         </w:rPr>
@@ -2788,6 +2447,7 @@
     <w:p>
       <w:pPr>
         <w:pStyle w:val="HTMLPreformatted"/>
+        <w:shd w:val="clear" w:color="auto" w:fill="E2EFD9" w:themeFill="accent6" w:themeFillTint="33"/>
         <w:rPr>
           <w:rStyle w:val="HTMLCode"/>
         </w:rPr>
@@ -2850,6 +2510,7 @@
         <w:rPr>
           <w:rStyle w:val="Strong"/>
         </w:rPr>
+        <w:lastRenderedPageBreak/>
         <w:t>Flex Display</w:t>
       </w:r>
       <w:r>
@@ -2990,7 +2651,6 @@
         </w:numPr>
         <w:spacing w:before="100" w:beforeAutospacing="1" w:after="100" w:afterAutospacing="1" w:line="240" w:lineRule="auto"/>
       </w:pPr>
-      <w:proofErr w:type="spellStart"/>
       <w:r>
         <w:rPr>
           <w:rStyle w:val="HTMLCode"/>
@@ -2998,7 +2658,6 @@
         </w:rPr>
         <w:t>center</w:t>
       </w:r>
-      <w:proofErr w:type="spellEnd"/>
     </w:p>
     <w:p>
       <w:pPr>
@@ -3138,7 +2797,6 @@
         </w:numPr>
         <w:spacing w:before="100" w:beforeAutospacing="1" w:after="100" w:afterAutospacing="1" w:line="240" w:lineRule="auto"/>
       </w:pPr>
-      <w:proofErr w:type="spellStart"/>
       <w:r>
         <w:rPr>
           <w:rStyle w:val="HTMLCode"/>
@@ -3146,7 +2804,6 @@
         </w:rPr>
         <w:t>center</w:t>
       </w:r>
-      <w:proofErr w:type="spellEnd"/>
     </w:p>
     <w:p>
       <w:pPr>
@@ -3205,7 +2862,6 @@
         <w:pStyle w:val="Heading3"/>
       </w:pPr>
       <w:r>
-        <w:lastRenderedPageBreak/>
         <w:t>Flex Sizing</w:t>
       </w:r>
     </w:p>
@@ -3339,6 +2995,57 @@
         </w:numPr>
       </w:pPr>
       <w:r>
+        <w:drawing>
+          <wp:anchor distT="0" distB="0" distL="114300" distR="114300" simplePos="0" relativeHeight="251658240" behindDoc="0" locked="0" layoutInCell="1" allowOverlap="1" wp14:anchorId="0D9D040A" wp14:editId="7E2F8669">
+            <wp:simplePos x="0" y="0"/>
+            <wp:positionH relativeFrom="column">
+              <wp:posOffset>3567430</wp:posOffset>
+            </wp:positionH>
+            <wp:positionV relativeFrom="paragraph">
+              <wp:posOffset>308610</wp:posOffset>
+            </wp:positionV>
+            <wp:extent cx="1789430" cy="1951990"/>
+            <wp:effectExtent l="0" t="0" r="1270" b="0"/>
+            <wp:wrapSquare wrapText="bothSides"/>
+            <wp:docPr id="271541951" name="Picture 1"/>
+            <wp:cNvGraphicFramePr>
+              <a:graphicFrameLocks xmlns:a="http://schemas.openxmlformats.org/drawingml/2006/main" noChangeAspect="1"/>
+            </wp:cNvGraphicFramePr>
+            <a:graphic xmlns:a="http://schemas.openxmlformats.org/drawingml/2006/main">
+              <a:graphicData uri="http://schemas.openxmlformats.org/drawingml/2006/picture">
+                <pic:pic xmlns:pic="http://schemas.openxmlformats.org/drawingml/2006/picture">
+                  <pic:nvPicPr>
+                    <pic:cNvPr id="271541951" name=""/>
+                    <pic:cNvPicPr/>
+                  </pic:nvPicPr>
+                  <pic:blipFill>
+                    <a:blip r:embed="rId9" cstate="print">
+                      <a:extLst>
+                        <a:ext uri="{28A0092B-C50C-407E-A947-70E740481C1C}">
+                          <a14:useLocalDpi xmlns:a14="http://schemas.microsoft.com/office/drawing/2010/main" val="0"/>
+                        </a:ext>
+                      </a:extLst>
+                    </a:blip>
+                    <a:stretch>
+                      <a:fillRect/>
+                    </a:stretch>
+                  </pic:blipFill>
+                  <pic:spPr>
+                    <a:xfrm>
+                      <a:off x="0" y="0"/>
+                      <a:ext cx="1789430" cy="1951990"/>
+                    </a:xfrm>
+                    <a:prstGeom prst="rect">
+                      <a:avLst/>
+                    </a:prstGeom>
+                  </pic:spPr>
+                </pic:pic>
+              </a:graphicData>
+            </a:graphic>
+          </wp:anchor>
+        </w:drawing>
+      </w:r>
+      <w:r>
         <w:rPr>
           <w:rStyle w:val="Strong"/>
         </w:rPr>
@@ -3380,7 +3087,6 @@
         </w:rPr>
         <w:t xml:space="preserve">fr </w:t>
       </w:r>
-      <w:proofErr w:type="spellStart"/>
       <w:r>
         <w:rPr>
           <w:rStyle w:val="hljs-number"/>
@@ -3391,14 +3097,7 @@
         <w:rPr>
           <w:rStyle w:val="HTMLCode"/>
         </w:rPr>
-        <w:t>fr</w:t>
-      </w:r>
-      <w:proofErr w:type="spellEnd"/>
-      <w:r>
-        <w:rPr>
-          <w:rStyle w:val="HTMLCode"/>
-        </w:rPr>
-        <w:t>;</w:t>
+        <w:t>fr;</w:t>
       </w:r>
     </w:p>
     <w:p>
@@ -3433,7 +3132,6 @@
         </w:rPr>
         <w:t xml:space="preserve">fr </w:t>
       </w:r>
-      <w:proofErr w:type="spellStart"/>
       <w:r>
         <w:rPr>
           <w:rStyle w:val="hljs-number"/>
@@ -3444,14 +3142,7 @@
         <w:rPr>
           <w:rStyle w:val="HTMLCode"/>
         </w:rPr>
-        <w:t>fr</w:t>
-      </w:r>
-      <w:proofErr w:type="spellEnd"/>
-      <w:r>
-        <w:rPr>
-          <w:rStyle w:val="HTMLCode"/>
-        </w:rPr>
-        <w:t>;</w:t>
+        <w:t>fr;</w:t>
       </w:r>
     </w:p>
     <w:p>
@@ -3582,14 +3273,12 @@
         </w:rPr>
         <w:t xml:space="preserve"> </w:t>
       </w:r>
-      <w:proofErr w:type="spellStart"/>
       <w:r>
         <w:rPr>
           <w:rStyle w:val="hljs-number"/>
         </w:rPr>
         <w:t>200px</w:t>
       </w:r>
-      <w:proofErr w:type="spellEnd"/>
       <w:r>
         <w:rPr>
           <w:rStyle w:val="HTMLCode"/>
@@ -3861,6 +3550,7 @@
         <w:rPr>
           <w:rStyle w:val="hljs-attribute"/>
         </w:rPr>
+        <w:lastRenderedPageBreak/>
         <w:t>grid-area</w:t>
       </w:r>
       <w:r>
@@ -3944,7 +3634,7 @@
         </w:numPr>
         <w:spacing w:before="100" w:beforeAutospacing="1" w:after="100" w:afterAutospacing="1" w:line="240" w:lineRule="auto"/>
       </w:pPr>
-      <w:hyperlink r:id="rId8" w:tgtFrame="_new" w:history="1">
+      <w:hyperlink r:id="rId10" w:tgtFrame="_new" w:history="1">
         <w:r>
           <w:rPr>
             <w:rStyle w:val="Hyperlink"/>

</xml_diff>